<commit_message>
SOW added last updates
</commit_message>
<xml_diff>
--- a/Subcontractor/Pod requirement specification.docx
+++ b/Subcontractor/Pod requirement specification.docx
@@ -2516,14 +2516,14 @@
         <w:tblLook w:val="04A0"/>
       </w:tblPr>
       <w:tblGrid>
-        <w:gridCol w:w="1276"/>
-        <w:gridCol w:w="3402"/>
+        <w:gridCol w:w="851"/>
+        <w:gridCol w:w="3827"/>
         <w:gridCol w:w="3749"/>
       </w:tblGrid>
       <w:tr>
         <w:tc>
           <w:tcPr>
-            <w:tcW w:w="1276" w:type="dxa"/>
+            <w:tcW w:w="851" w:type="dxa"/>
           </w:tcPr>
           <w:p>
             <w:pPr>
@@ -2543,7 +2543,7 @@
         </w:tc>
         <w:tc>
           <w:tcPr>
-            <w:tcW w:w="3402" w:type="dxa"/>
+            <w:tcW w:w="3827" w:type="dxa"/>
           </w:tcPr>
           <w:p>
             <w:pPr>
@@ -2578,6 +2578,75 @@
                 <w:szCs w:val="24"/>
               </w:rPr>
               <w:t xml:space="preserve">Received from Terma 03-09-2010 </w:t>
+            </w:r>
+          </w:p>
+        </w:tc>
+      </w:tr>
+      <w:tr>
+        <w:tc>
+          <w:tcPr>
+            <w:tcW w:w="851" w:type="dxa"/>
+          </w:tcPr>
+          <w:p>
+            <w:pPr>
+              <w:rPr>
+                <w:sz w:val="24"/>
+                <w:szCs w:val="24"/>
+              </w:rPr>
+            </w:pPr>
+            <w:r>
+              <w:rPr>
+                <w:sz w:val="24"/>
+                <w:szCs w:val="24"/>
+              </w:rPr>
+              <w:t>Ref-2</w:t>
+            </w:r>
+          </w:p>
+        </w:tc>
+        <w:tc>
+          <w:tcPr>
+            <w:tcW w:w="3827" w:type="dxa"/>
+          </w:tcPr>
+          <w:p>
+            <w:pPr>
+              <w:rPr>
+                <w:sz w:val="24"/>
+                <w:szCs w:val="24"/>
+              </w:rPr>
+            </w:pPr>
+            <w:r>
+              <w:rPr>
+                <w:sz w:val="24"/>
+                <w:szCs w:val="24"/>
+              </w:rPr>
+              <w:t>Missile coverage analysis ver A</w:t>
+            </w:r>
+            <w:r>
+              <w:rPr>
+                <w:sz w:val="24"/>
+                <w:szCs w:val="24"/>
+              </w:rPr>
+              <w:t>.docx</w:t>
+            </w:r>
+          </w:p>
+        </w:tc>
+        <w:tc>
+          <w:tcPr>
+            <w:tcW w:w="3749" w:type="dxa"/>
+          </w:tcPr>
+          <w:p>
+            <w:pPr>
+              <w:rPr>
+                <w:sz w:val="24"/>
+                <w:szCs w:val="24"/>
+              </w:rPr>
+            </w:pPr>
+            <w:r>
+              <w:rPr>
+                <w:sz w:val="24"/>
+                <w:szCs w:val="24"/>
+              </w:rPr>
+              <w:t>Version A</w:t>
             </w:r>
           </w:p>
         </w:tc>
@@ -3641,6 +3710,9 @@
           <w:p>
             <w:r>
               <w:t>The six sensors shall be located to cover all angles which are not shaded by the aircraft.</w:t>
+            </w:r>
+            <w:r>
+              <w:t xml:space="preserve"> (See Ref-2)</w:t>
             </w:r>
           </w:p>
         </w:tc>
@@ -4307,7 +4379,19 @@
               <w:rPr>
                 <w:lang w:val="en-GB"/>
               </w:rPr>
-              <w:t>The total weight of POD shall not exceed 270 kg.</w:t>
+              <w:t>The we</w:t>
+            </w:r>
+            <w:r>
+              <w:rPr>
+                <w:lang w:val="en-GB"/>
+              </w:rPr>
+              <w:t>ight of POD structure shall not exceed 175</w:t>
+            </w:r>
+            <w:r>
+              <w:rPr>
+                <w:lang w:val="en-GB"/>
+              </w:rPr>
+              <w:t xml:space="preserve"> kg.</w:t>
             </w:r>
           </w:p>
         </w:tc>
@@ -4353,7 +4437,55 @@
           </w:p>
         </w:tc>
       </w:tr>
+      <w:tr>
+        <w:tc>
+          <w:tcPr>
+            <w:tcW w:w="1275" w:type="dxa"/>
+          </w:tcPr>
+          <w:p>
+            <w:pPr>
+              <w:spacing w:after="0" w:line="240" w:lineRule="auto"/>
+              <w:jc w:val="center"/>
+              <w:rPr>
+                <w:lang w:val="en-GB"/>
+              </w:rPr>
+            </w:pPr>
+            <w:r>
+              <w:rPr>
+                <w:lang w:val="en-GB"/>
+              </w:rPr>
+              <w:t>WR-3</w:t>
+            </w:r>
+          </w:p>
+        </w:tc>
+        <w:tc>
+          <w:tcPr>
+            <w:tcW w:w="7969" w:type="dxa"/>
+          </w:tcPr>
+          <w:p>
+            <w:pPr>
+              <w:spacing w:after="0" w:line="240" w:lineRule="auto"/>
+              <w:rPr>
+                <w:lang w:val="en-GB"/>
+              </w:rPr>
+            </w:pPr>
+            <w:r>
+              <w:rPr>
+                <w:lang w:val="en-GB"/>
+              </w:rPr>
+              <w:t>The weight of the harness shall not exceed 20 kg.</w:t>
+            </w:r>
+          </w:p>
+        </w:tc>
+      </w:tr>
     </w:tbl>
+    <w:p>
+      <w:pPr>
+        <w:rPr>
+          <w:lang w:val="en-GB"/>
+        </w:rPr>
+      </w:pPr>
+    </w:p>
     <w:p>
       <w:pPr>
         <w:rPr>
@@ -4374,6 +4506,7 @@
         <w:rPr>
           <w:lang w:val="en-GB"/>
         </w:rPr>
+        <w:lastRenderedPageBreak/>
         <w:t>Mounting</w:t>
       </w:r>
       <w:bookmarkEnd w:id="21"/>
@@ -4479,14 +4612,7 @@
               <w:rPr>
                 <w:lang w:val="en-GB"/>
               </w:rPr>
-              <w:t xml:space="preserve">The pod shall be mounted on the aircraft wing with standard T-hooks spaced by 13 </w:t>
-            </w:r>
-            <w:r>
-              <w:rPr>
-                <w:lang w:val="en-GB"/>
-              </w:rPr>
-              <w:lastRenderedPageBreak/>
-              <w:t>inches.</w:t>
+              <w:t>The pod shall be mounted on the aircraft wing with standard T-hooks spaced by 13 inches.</w:t>
             </w:r>
           </w:p>
         </w:tc>
@@ -4508,7 +4634,6 @@
               <w:rPr>
                 <w:lang w:val="en-GB"/>
               </w:rPr>
-              <w:lastRenderedPageBreak/>
               <w:t>MR-2</w:t>
             </w:r>
           </w:p>
@@ -5069,7 +5194,7 @@
             <w:rPr>
               <w:noProof/>
             </w:rPr>
-            <w:t>7</w:t>
+            <w:t>6</w:t>
           </w:r>
         </w:fldSimple>
       </w:p>
@@ -7286,7 +7411,7 @@
 </file>
 
 <file path=customXml/itemProps1.xml><?xml version="1.0" encoding="utf-8"?>
-<ds:datastoreItem xmlns:ds="http://schemas.openxmlformats.org/officeDocument/2006/customXml" ds:itemID="{83F018C7-3E55-4699-A05E-E82C317C1D71}">
+<ds:datastoreItem xmlns:ds="http://schemas.openxmlformats.org/officeDocument/2006/customXml" ds:itemID="{E22737BD-25B5-4097-A4F6-8689A6561868}">
   <ds:schemaRefs>
     <ds:schemaRef ds:uri="http://schemas.openxmlformats.org/officeDocument/2006/bibliography"/>
   </ds:schemaRefs>

</xml_diff>